<commit_message>
again back to main branch
</commit_message>
<xml_diff>
--- a/Git/Git.docx
+++ b/Git/Git.docx
@@ -407,7 +407,7 @@
           <v:shape id="_x0000_i1025" type="#_x0000_t75" style="width:77pt;height:50.05pt" o:ole="">
             <v:imagedata r:id="rId9" o:title=""/>
           </v:shape>
-          <o:OLEObject Type="Embed" ProgID="Package" ShapeID="_x0000_i1025" DrawAspect="Icon" ObjectID="_1796320095" r:id="rId10"/>
+          <o:OLEObject Type="Embed" ProgID="Package" ShapeID="_x0000_i1025" DrawAspect="Icon" ObjectID="_1796321087" r:id="rId10"/>
         </w:object>
       </w:r>
     </w:p>
@@ -724,6 +724,9 @@
     <w:p/>
     <w:p>
       <w:r>
+        <w:rPr>
+          <w:noProof/>
+        </w:rPr>
         <w:drawing>
           <wp:inline distT="0" distB="0" distL="0" distR="0" wp14:anchorId="4CFFE517" wp14:editId="1C54499A">
             <wp:extent cx="5731510" cy="2244725"/>
@@ -851,6 +854,162 @@
     </w:p>
     <w:p/>
     <w:p/>
+    <w:p>
+      <w:r>
+        <w:t xml:space="preserve">Git push origin branch1 </w:t>
+      </w:r>
+    </w:p>
+    <w:p/>
+    <w:p>
+      <w:r>
+        <w:t xml:space="preserve">Raise </w:t>
+      </w:r>
+      <w:proofErr w:type="spellStart"/>
+      <w:r>
+        <w:t>mr</w:t>
+      </w:r>
+      <w:proofErr w:type="spellEnd"/>
+      <w:r>
+        <w:t xml:space="preserve"> request </w:t>
+      </w:r>
+    </w:p>
+    <w:p>
+      <w:r>
+        <w:t xml:space="preserve">Make sure branch is deleted if the work is completed </w:t>
+      </w:r>
+    </w:p>
+    <w:p/>
+    <w:p>
+      <w:pPr>
+        <w:rPr>
+          <w:b/>
+          <w:bCs/>
+        </w:rPr>
+      </w:pPr>
+      <w:r>
+        <w:t xml:space="preserve">When changes in local then u pull latest code, we will get an error because pull will prevent from </w:t>
+      </w:r>
+      <w:proofErr w:type="spellStart"/>
+      <w:r>
+        <w:t>overriting</w:t>
+      </w:r>
+      <w:proofErr w:type="spellEnd"/>
+      <w:r>
+        <w:t xml:space="preserve"> the existing code, it will ask you to commit the code </w:t>
+      </w:r>
+      <w:proofErr w:type="gramStart"/>
+      <w:r>
+        <w:t>first :</w:t>
+      </w:r>
+      <w:proofErr w:type="gramEnd"/>
+      <w:r>
+        <w:br/>
+      </w:r>
+      <w:r>
+        <w:br/>
+        <w:t>3 options are there to resolve this issue :</w:t>
+      </w:r>
+      <w:r>
+        <w:br/>
+      </w:r>
+      <w:r>
+        <w:lastRenderedPageBreak/>
+        <w:br/>
+      </w:r>
+      <w:r>
+        <w:rPr>
+          <w:b/>
+          <w:bCs/>
+        </w:rPr>
+        <w:t>Which Option Should You Choose?</w:t>
+      </w:r>
+    </w:p>
+    <w:p>
+      <w:pPr>
+        <w:numPr>
+          <w:ilvl w:val="0"/>
+          <w:numId w:val="3"/>
+        </w:numPr>
+      </w:pPr>
+      <w:r>
+        <w:t xml:space="preserve">Use </w:t>
+      </w:r>
+      <w:r>
+        <w:rPr>
+          <w:b/>
+          <w:bCs/>
+        </w:rPr>
+        <w:t>Option 1</w:t>
+      </w:r>
+      <w:r>
+        <w:t xml:space="preserve"> if you want to keep your local changes.</w:t>
+      </w:r>
+      <w:r>
+        <w:t xml:space="preserve"> – commit and then pull the code </w:t>
+      </w:r>
+    </w:p>
+    <w:p>
+      <w:pPr>
+        <w:numPr>
+          <w:ilvl w:val="0"/>
+          <w:numId w:val="3"/>
+        </w:numPr>
+      </w:pPr>
+      <w:r>
+        <w:t xml:space="preserve">Use </w:t>
+      </w:r>
+      <w:r>
+        <w:rPr>
+          <w:b/>
+          <w:bCs/>
+        </w:rPr>
+        <w:t>Option 2</w:t>
+      </w:r>
+      <w:r>
+        <w:t xml:space="preserve"> if you’re not ready to commit your changes but want to save them </w:t>
+      </w:r>
+      <w:proofErr w:type="gramStart"/>
+      <w:r>
+        <w:t>temporarily.</w:t>
+      </w:r>
+      <w:r>
+        <w:t>-</w:t>
+      </w:r>
+      <w:proofErr w:type="gramEnd"/>
+      <w:r>
+        <w:t xml:space="preserve"> stash the code and then pull the code </w:t>
+      </w:r>
+    </w:p>
+    <w:p>
+      <w:pPr>
+        <w:numPr>
+          <w:ilvl w:val="0"/>
+          <w:numId w:val="3"/>
+        </w:numPr>
+      </w:pPr>
+      <w:r>
+        <w:t xml:space="preserve">Use </w:t>
+      </w:r>
+      <w:r>
+        <w:rPr>
+          <w:b/>
+          <w:bCs/>
+        </w:rPr>
+        <w:t>Option 3</w:t>
+      </w:r>
+      <w:r>
+        <w:t xml:space="preserve"> if your local changes are unnecessary, and you want to reset to the remote state.</w:t>
+      </w:r>
+      <w:r>
+        <w:t xml:space="preserve"> – reset the code and pull the code </w:t>
+      </w:r>
+    </w:p>
+    <w:p/>
+    <w:p/>
+    <w:p/>
+    <w:p/>
+    <w:p/>
+    <w:p/>
     <w:p/>
     <w:sectPr>
       <w:pgSz w:w="11906" w:h="16838"/>
@@ -977,6 +1136,155 @@
     </w:lvl>
   </w:abstractNum>
   <w:abstractNum w:abstractNumId="1" w15:restartNumberingAfterBreak="0">
+    <w:nsid w:val="423D704A"/>
+    <w:multiLevelType w:val="multilevel"/>
+    <w:tmpl w:val="2B7453E8"/>
+    <w:lvl w:ilvl="0">
+      <w:start w:val="1"/>
+      <w:numFmt w:val="bullet"/>
+      <w:lvlText w:val=""/>
+      <w:lvlJc w:val="left"/>
+      <w:pPr>
+        <w:tabs>
+          <w:tab w:val="num" w:pos="720"/>
+        </w:tabs>
+        <w:ind w:left="720" w:hanging="360"/>
+      </w:pPr>
+      <w:rPr>
+        <w:rFonts w:ascii="Symbol" w:hAnsi="Symbol" w:hint="default"/>
+        <w:sz w:val="20"/>
+      </w:rPr>
+    </w:lvl>
+    <w:lvl w:ilvl="1" w:tentative="1">
+      <w:start w:val="1"/>
+      <w:numFmt w:val="bullet"/>
+      <w:lvlText w:val="o"/>
+      <w:lvlJc w:val="left"/>
+      <w:pPr>
+        <w:tabs>
+          <w:tab w:val="num" w:pos="1440"/>
+        </w:tabs>
+        <w:ind w:left="1440" w:hanging="360"/>
+      </w:pPr>
+      <w:rPr>
+        <w:rFonts w:ascii="Courier New" w:hAnsi="Courier New" w:hint="default"/>
+        <w:sz w:val="20"/>
+      </w:rPr>
+    </w:lvl>
+    <w:lvl w:ilvl="2" w:tentative="1">
+      <w:start w:val="1"/>
+      <w:numFmt w:val="bullet"/>
+      <w:lvlText w:val=""/>
+      <w:lvlJc w:val="left"/>
+      <w:pPr>
+        <w:tabs>
+          <w:tab w:val="num" w:pos="2160"/>
+        </w:tabs>
+        <w:ind w:left="2160" w:hanging="360"/>
+      </w:pPr>
+      <w:rPr>
+        <w:rFonts w:ascii="Wingdings" w:hAnsi="Wingdings" w:hint="default"/>
+        <w:sz w:val="20"/>
+      </w:rPr>
+    </w:lvl>
+    <w:lvl w:ilvl="3" w:tentative="1">
+      <w:start w:val="1"/>
+      <w:numFmt w:val="bullet"/>
+      <w:lvlText w:val=""/>
+      <w:lvlJc w:val="left"/>
+      <w:pPr>
+        <w:tabs>
+          <w:tab w:val="num" w:pos="2880"/>
+        </w:tabs>
+        <w:ind w:left="2880" w:hanging="360"/>
+      </w:pPr>
+      <w:rPr>
+        <w:rFonts w:ascii="Wingdings" w:hAnsi="Wingdings" w:hint="default"/>
+        <w:sz w:val="20"/>
+      </w:rPr>
+    </w:lvl>
+    <w:lvl w:ilvl="4" w:tentative="1">
+      <w:start w:val="1"/>
+      <w:numFmt w:val="bullet"/>
+      <w:lvlText w:val=""/>
+      <w:lvlJc w:val="left"/>
+      <w:pPr>
+        <w:tabs>
+          <w:tab w:val="num" w:pos="3600"/>
+        </w:tabs>
+        <w:ind w:left="3600" w:hanging="360"/>
+      </w:pPr>
+      <w:rPr>
+        <w:rFonts w:ascii="Wingdings" w:hAnsi="Wingdings" w:hint="default"/>
+        <w:sz w:val="20"/>
+      </w:rPr>
+    </w:lvl>
+    <w:lvl w:ilvl="5" w:tentative="1">
+      <w:start w:val="1"/>
+      <w:numFmt w:val="bullet"/>
+      <w:lvlText w:val=""/>
+      <w:lvlJc w:val="left"/>
+      <w:pPr>
+        <w:tabs>
+          <w:tab w:val="num" w:pos="4320"/>
+        </w:tabs>
+        <w:ind w:left="4320" w:hanging="360"/>
+      </w:pPr>
+      <w:rPr>
+        <w:rFonts w:ascii="Wingdings" w:hAnsi="Wingdings" w:hint="default"/>
+        <w:sz w:val="20"/>
+      </w:rPr>
+    </w:lvl>
+    <w:lvl w:ilvl="6" w:tentative="1">
+      <w:start w:val="1"/>
+      <w:numFmt w:val="bullet"/>
+      <w:lvlText w:val=""/>
+      <w:lvlJc w:val="left"/>
+      <w:pPr>
+        <w:tabs>
+          <w:tab w:val="num" w:pos="5040"/>
+        </w:tabs>
+        <w:ind w:left="5040" w:hanging="360"/>
+      </w:pPr>
+      <w:rPr>
+        <w:rFonts w:ascii="Wingdings" w:hAnsi="Wingdings" w:hint="default"/>
+        <w:sz w:val="20"/>
+      </w:rPr>
+    </w:lvl>
+    <w:lvl w:ilvl="7" w:tentative="1">
+      <w:start w:val="1"/>
+      <w:numFmt w:val="bullet"/>
+      <w:lvlText w:val=""/>
+      <w:lvlJc w:val="left"/>
+      <w:pPr>
+        <w:tabs>
+          <w:tab w:val="num" w:pos="5760"/>
+        </w:tabs>
+        <w:ind w:left="5760" w:hanging="360"/>
+      </w:pPr>
+      <w:rPr>
+        <w:rFonts w:ascii="Wingdings" w:hAnsi="Wingdings" w:hint="default"/>
+        <w:sz w:val="20"/>
+      </w:rPr>
+    </w:lvl>
+    <w:lvl w:ilvl="8" w:tentative="1">
+      <w:start w:val="1"/>
+      <w:numFmt w:val="bullet"/>
+      <w:lvlText w:val=""/>
+      <w:lvlJc w:val="left"/>
+      <w:pPr>
+        <w:tabs>
+          <w:tab w:val="num" w:pos="6480"/>
+        </w:tabs>
+        <w:ind w:left="6480" w:hanging="360"/>
+      </w:pPr>
+      <w:rPr>
+        <w:rFonts w:ascii="Wingdings" w:hAnsi="Wingdings" w:hint="default"/>
+        <w:sz w:val="20"/>
+      </w:rPr>
+    </w:lvl>
+  </w:abstractNum>
+  <w:abstractNum w:abstractNumId="2" w15:restartNumberingAfterBreak="0">
     <w:nsid w:val="5AEF5509"/>
     <w:multiLevelType w:val="hybridMultilevel"/>
     <w:tmpl w:val="4CAE0FE2"/>
@@ -1092,6 +1400,9 @@
     <w:abstractNumId w:val="0"/>
   </w:num>
   <w:num w:numId="2" w16cid:durableId="469709883">
+    <w:abstractNumId w:val="2"/>
+  </w:num>
+  <w:num w:numId="3" w16cid:durableId="760373320">
     <w:abstractNumId w:val="1"/>
   </w:num>
 </w:numbering>
@@ -1498,6 +1809,29 @@
     <w:name w:val="Normal"/>
     <w:qFormat/>
   </w:style>
+  <w:style w:type="paragraph" w:styleId="Heading3">
+    <w:name w:val="heading 3"/>
+    <w:basedOn w:val="Normal"/>
+    <w:next w:val="Normal"/>
+    <w:link w:val="Heading3Char"/>
+    <w:uiPriority w:val="9"/>
+    <w:semiHidden/>
+    <w:unhideWhenUsed/>
+    <w:qFormat/>
+    <w:rsid w:val="00C3760C"/>
+    <w:pPr>
+      <w:keepNext/>
+      <w:keepLines/>
+      <w:spacing w:before="40" w:after="0"/>
+      <w:outlineLvl w:val="2"/>
+    </w:pPr>
+    <w:rPr>
+      <w:rFonts w:asciiTheme="majorHAnsi" w:eastAsiaTheme="majorEastAsia" w:hAnsiTheme="majorHAnsi" w:cstheme="majorBidi"/>
+      <w:color w:val="1F3763" w:themeColor="accent1" w:themeShade="7F"/>
+      <w:sz w:val="24"/>
+      <w:szCs w:val="24"/>
+    </w:rPr>
+  </w:style>
   <w:style w:type="character" w:default="1" w:styleId="DefaultParagraphFont">
     <w:name w:val="Default Paragraph Font"/>
     <w:uiPriority w:val="1"/>
@@ -1534,6 +1868,20 @@
       <w:ind w:left="720"/>
       <w:contextualSpacing/>
     </w:pPr>
+  </w:style>
+  <w:style w:type="character" w:customStyle="1" w:styleId="Heading3Char">
+    <w:name w:val="Heading 3 Char"/>
+    <w:basedOn w:val="DefaultParagraphFont"/>
+    <w:link w:val="Heading3"/>
+    <w:uiPriority w:val="9"/>
+    <w:semiHidden/>
+    <w:rsid w:val="00C3760C"/>
+    <w:rPr>
+      <w:rFonts w:asciiTheme="majorHAnsi" w:eastAsiaTheme="majorEastAsia" w:hAnsiTheme="majorHAnsi" w:cstheme="majorBidi"/>
+      <w:color w:val="1F3763" w:themeColor="accent1" w:themeShade="7F"/>
+      <w:sz w:val="24"/>
+      <w:szCs w:val="24"/>
+    </w:rPr>
   </w:style>
 </w:styles>
 </file>

</xml_diff>

<commit_message>
Git basic doc completed
</commit_message>
<xml_diff>
--- a/Git/Git.docx
+++ b/Git/Git.docx
@@ -404,10 +404,10 @@
             <v:path o:extrusionok="f" gradientshapeok="t" o:connecttype="rect"/>
             <o:lock v:ext="edit" aspectratio="t"/>
           </v:shapetype>
-          <v:shape id="_x0000_i1025" type="#_x0000_t75" style="width:77pt;height:50.05pt" o:ole="">
+          <v:shape id="_x0000_i1025" type="#_x0000_t75" style="width:77.2pt;height:50.1pt" o:ole="">
             <v:imagedata r:id="rId9" o:title=""/>
           </v:shape>
-          <o:OLEObject Type="Embed" ProgID="Package" ShapeID="_x0000_i1025" DrawAspect="Icon" ObjectID="_1796366532" r:id="rId10"/>
+          <o:OLEObject Type="Embed" ProgID="Package" ShapeID="_x0000_i1025" DrawAspect="Icon" ObjectID="_1796459656" r:id="rId10"/>
         </w:object>
       </w:r>
     </w:p>
@@ -1101,6 +1101,267 @@
     <w:p/>
     <w:p/>
     <w:p/>
+    <w:p>
+      <w:pPr>
+        <w:rPr>
+          <w:b/>
+          <w:bCs/>
+        </w:rPr>
+      </w:pPr>
+      <w:r>
+        <w:rPr>
+          <w:b/>
+          <w:bCs/>
+        </w:rPr>
+        <w:t>Example Workflow</w:t>
+      </w:r>
+    </w:p>
+    <w:p>
+      <w:pPr>
+        <w:rPr>
+          <w:b/>
+          <w:bCs/>
+        </w:rPr>
+      </w:pPr>
+      <w:r>
+        <w:rPr>
+          <w:b/>
+          <w:bCs/>
+        </w:rPr>
+        <w:t>Scenario:</w:t>
+      </w:r>
+    </w:p>
+    <w:p>
+      <w:proofErr w:type="gramStart"/>
+      <w:r>
+        <w:t>You’re</w:t>
+      </w:r>
+      <w:proofErr w:type="gramEnd"/>
+      <w:r>
+        <w:t xml:space="preserve"> working on a feature in the main branch, and you need to switch to a new branch to fix a critical bug.</w:t>
+      </w:r>
+    </w:p>
+    <w:p>
+      <w:pPr>
+        <w:numPr>
+          <w:ilvl w:val="0"/>
+          <w:numId w:val="5"/>
+        </w:numPr>
+      </w:pPr>
+      <w:r>
+        <w:rPr>
+          <w:b/>
+          <w:bCs/>
+        </w:rPr>
+        <w:t>Current State</w:t>
+      </w:r>
+      <w:r>
+        <w:t>:</w:t>
+      </w:r>
+    </w:p>
+    <w:p>
+      <w:pPr>
+        <w:numPr>
+          <w:ilvl w:val="1"/>
+          <w:numId w:val="5"/>
+        </w:numPr>
+      </w:pPr>
+      <w:proofErr w:type="gramStart"/>
+      <w:r>
+        <w:t>You’ve</w:t>
+      </w:r>
+      <w:proofErr w:type="gramEnd"/>
+      <w:r>
+        <w:t xml:space="preserve"> modified file1.py and file2.py but haven’t committed the changes.</w:t>
+      </w:r>
+    </w:p>
+    <w:p>
+      <w:pPr>
+        <w:numPr>
+          <w:ilvl w:val="0"/>
+          <w:numId w:val="5"/>
+        </w:numPr>
+      </w:pPr>
+      <w:r>
+        <w:rPr>
+          <w:b/>
+          <w:bCs/>
+        </w:rPr>
+        <w:t>Stash Your Changes</w:t>
+      </w:r>
+      <w:r>
+        <w:t>:</w:t>
+      </w:r>
+    </w:p>
+    <w:p>
+      <w:r>
+        <w:t>bash</w:t>
+      </w:r>
+    </w:p>
+    <w:p>
+      <w:r>
+        <w:t xml:space="preserve"> </w:t>
+      </w:r>
+    </w:p>
+    <w:p>
+      <w:r>
+        <w:lastRenderedPageBreak/>
+        <w:t>git stash</w:t>
+      </w:r>
+    </w:p>
+    <w:p>
+      <w:r>
+        <w:t>Output:</w:t>
+      </w:r>
+    </w:p>
+    <w:p>
+      <w:r>
+        <w:t>plaintext</w:t>
+      </w:r>
+    </w:p>
+    <w:p>
+      <w:r>
+        <w:t xml:space="preserve"> </w:t>
+      </w:r>
+    </w:p>
+    <w:p>
+      <w:r>
+        <w:t>Saved working directory and index state WIP on main: abc1234 Update feature</w:t>
+      </w:r>
+    </w:p>
+    <w:p>
+      <w:pPr>
+        <w:numPr>
+          <w:ilvl w:val="0"/>
+          <w:numId w:val="5"/>
+        </w:numPr>
+      </w:pPr>
+      <w:r>
+        <w:rPr>
+          <w:b/>
+          <w:bCs/>
+        </w:rPr>
+        <w:t>Switch to the New Branch</w:t>
+      </w:r>
+      <w:r>
+        <w:t>:</w:t>
+      </w:r>
+    </w:p>
+    <w:p>
+      <w:r>
+        <w:t>bash</w:t>
+      </w:r>
+    </w:p>
+    <w:p>
+      <w:r>
+        <w:t xml:space="preserve"> </w:t>
+      </w:r>
+    </w:p>
+    <w:p>
+      <w:r>
+        <w:t>git checkout -b bugfix</w:t>
+      </w:r>
+    </w:p>
+    <w:p>
+      <w:pPr>
+        <w:numPr>
+          <w:ilvl w:val="0"/>
+          <w:numId w:val="5"/>
+        </w:numPr>
+      </w:pPr>
+      <w:r>
+        <w:rPr>
+          <w:b/>
+          <w:bCs/>
+        </w:rPr>
+        <w:t>Work and Commit Changes</w:t>
+      </w:r>
+      <w:r>
+        <w:t>:</w:t>
+      </w:r>
+    </w:p>
+    <w:p>
+      <w:pPr>
+        <w:numPr>
+          <w:ilvl w:val="1"/>
+          <w:numId w:val="5"/>
+        </w:numPr>
+      </w:pPr>
+      <w:r>
+        <w:t>Fix the bug and commit your changes on the bugfix branch.</w:t>
+      </w:r>
+    </w:p>
+    <w:p>
+      <w:pPr>
+        <w:numPr>
+          <w:ilvl w:val="0"/>
+          <w:numId w:val="5"/>
+        </w:numPr>
+      </w:pPr>
+      <w:r>
+        <w:rPr>
+          <w:b/>
+          <w:bCs/>
+        </w:rPr>
+        <w:t>Return to the main Branch</w:t>
+      </w:r>
+      <w:r>
+        <w:t>:</w:t>
+      </w:r>
+    </w:p>
+    <w:p>
+      <w:r>
+        <w:t>bash</w:t>
+      </w:r>
+    </w:p>
+    <w:p>
+      <w:r>
+        <w:t xml:space="preserve"> </w:t>
+      </w:r>
+    </w:p>
+    <w:p>
+      <w:r>
+        <w:t>git checkout main</w:t>
+      </w:r>
+    </w:p>
+    <w:p>
+      <w:pPr>
+        <w:numPr>
+          <w:ilvl w:val="0"/>
+          <w:numId w:val="5"/>
+        </w:numPr>
+      </w:pPr>
+      <w:r>
+        <w:rPr>
+          <w:b/>
+          <w:bCs/>
+        </w:rPr>
+        <w:t>Reapply Your Stashed Changes</w:t>
+      </w:r>
+      <w:r>
+        <w:t>:</w:t>
+      </w:r>
+    </w:p>
+    <w:p>
+      <w:r>
+        <w:t>bash</w:t>
+      </w:r>
+    </w:p>
+    <w:p>
+      <w:r>
+        <w:t xml:space="preserve"> </w:t>
+      </w:r>
+    </w:p>
+    <w:p>
+      <w:r>
+        <w:t xml:space="preserve">git stash </w:t>
+      </w:r>
+      <w:proofErr w:type="gramStart"/>
+      <w:r>
+        <w:t>apply</w:t>
+      </w:r>
+      <w:proofErr w:type="gramEnd"/>
+    </w:p>
     <w:p/>
     <w:p/>
     <w:p/>
@@ -1638,6 +1899,123 @@
       </w:rPr>
     </w:lvl>
   </w:abstractNum>
+  <w:abstractNum w:abstractNumId="4" w15:restartNumberingAfterBreak="0">
+    <w:nsid w:val="662E456B"/>
+    <w:multiLevelType w:val="multilevel"/>
+    <w:tmpl w:val="9B769EA0"/>
+    <w:lvl w:ilvl="0">
+      <w:start w:val="1"/>
+      <w:numFmt w:val="decimal"/>
+      <w:lvlText w:val="%1."/>
+      <w:lvlJc w:val="left"/>
+      <w:pPr>
+        <w:tabs>
+          <w:tab w:val="num" w:pos="720"/>
+        </w:tabs>
+        <w:ind w:left="720" w:hanging="360"/>
+      </w:pPr>
+    </w:lvl>
+    <w:lvl w:ilvl="1">
+      <w:start w:val="1"/>
+      <w:numFmt w:val="bullet"/>
+      <w:lvlText w:val="o"/>
+      <w:lvlJc w:val="left"/>
+      <w:pPr>
+        <w:tabs>
+          <w:tab w:val="num" w:pos="1440"/>
+        </w:tabs>
+        <w:ind w:left="1440" w:hanging="360"/>
+      </w:pPr>
+      <w:rPr>
+        <w:rFonts w:ascii="Courier New" w:hAnsi="Courier New" w:hint="default"/>
+        <w:sz w:val="20"/>
+      </w:rPr>
+    </w:lvl>
+    <w:lvl w:ilvl="2" w:tentative="1">
+      <w:start w:val="1"/>
+      <w:numFmt w:val="decimal"/>
+      <w:lvlText w:val="%3."/>
+      <w:lvlJc w:val="left"/>
+      <w:pPr>
+        <w:tabs>
+          <w:tab w:val="num" w:pos="2160"/>
+        </w:tabs>
+        <w:ind w:left="2160" w:hanging="360"/>
+      </w:pPr>
+    </w:lvl>
+    <w:lvl w:ilvl="3" w:tentative="1">
+      <w:start w:val="1"/>
+      <w:numFmt w:val="decimal"/>
+      <w:lvlText w:val="%4."/>
+      <w:lvlJc w:val="left"/>
+      <w:pPr>
+        <w:tabs>
+          <w:tab w:val="num" w:pos="2880"/>
+        </w:tabs>
+        <w:ind w:left="2880" w:hanging="360"/>
+      </w:pPr>
+    </w:lvl>
+    <w:lvl w:ilvl="4" w:tentative="1">
+      <w:start w:val="1"/>
+      <w:numFmt w:val="decimal"/>
+      <w:lvlText w:val="%5."/>
+      <w:lvlJc w:val="left"/>
+      <w:pPr>
+        <w:tabs>
+          <w:tab w:val="num" w:pos="3600"/>
+        </w:tabs>
+        <w:ind w:left="3600" w:hanging="360"/>
+      </w:pPr>
+    </w:lvl>
+    <w:lvl w:ilvl="5" w:tentative="1">
+      <w:start w:val="1"/>
+      <w:numFmt w:val="decimal"/>
+      <w:lvlText w:val="%6."/>
+      <w:lvlJc w:val="left"/>
+      <w:pPr>
+        <w:tabs>
+          <w:tab w:val="num" w:pos="4320"/>
+        </w:tabs>
+        <w:ind w:left="4320" w:hanging="360"/>
+      </w:pPr>
+    </w:lvl>
+    <w:lvl w:ilvl="6" w:tentative="1">
+      <w:start w:val="1"/>
+      <w:numFmt w:val="decimal"/>
+      <w:lvlText w:val="%7."/>
+      <w:lvlJc w:val="left"/>
+      <w:pPr>
+        <w:tabs>
+          <w:tab w:val="num" w:pos="5040"/>
+        </w:tabs>
+        <w:ind w:left="5040" w:hanging="360"/>
+      </w:pPr>
+    </w:lvl>
+    <w:lvl w:ilvl="7" w:tentative="1">
+      <w:start w:val="1"/>
+      <w:numFmt w:val="decimal"/>
+      <w:lvlText w:val="%8."/>
+      <w:lvlJc w:val="left"/>
+      <w:pPr>
+        <w:tabs>
+          <w:tab w:val="num" w:pos="5760"/>
+        </w:tabs>
+        <w:ind w:left="5760" w:hanging="360"/>
+      </w:pPr>
+    </w:lvl>
+    <w:lvl w:ilvl="8" w:tentative="1">
+      <w:start w:val="1"/>
+      <w:numFmt w:val="decimal"/>
+      <w:lvlText w:val="%9."/>
+      <w:lvlJc w:val="left"/>
+      <w:pPr>
+        <w:tabs>
+          <w:tab w:val="num" w:pos="6480"/>
+        </w:tabs>
+        <w:ind w:left="6480" w:hanging="360"/>
+      </w:pPr>
+    </w:lvl>
+  </w:abstractNum>
   <w:num w:numId="1" w16cid:durableId="2023121074">
     <w:abstractNumId w:val="0"/>
   </w:num>
@@ -1649,6 +2027,9 @@
   </w:num>
   <w:num w:numId="4" w16cid:durableId="429936653">
     <w:abstractNumId w:val="2"/>
+  </w:num>
+  <w:num w:numId="5" w16cid:durableId="24794035">
+    <w:abstractNumId w:val="4"/>
   </w:num>
 </w:numbering>
 </file>

</xml_diff>